<commit_message>
Dodat Share u prikaz spila
Azurirani SSU, prototip i slika prototipa za funkcionalnost prikaza spila
</commit_message>
<xml_diff>
--- a/Faza 3/SSU/SSU-Prikaz Špila.docx
+++ b/Faza 3/SSU/SSU-Prikaz Špila.docx
@@ -1,6 +1,6 @@
 
 <file path=word/document.xml><?xml version="1.0" encoding="utf-8"?>
-<w:document xmlns:wpc="http://schemas.microsoft.com/office/word/2010/wordprocessingCanvas" xmlns:cx="http://schemas.microsoft.com/office/drawing/2014/chartex" xmlns:cx1="http://schemas.microsoft.com/office/drawing/2015/9/8/chartex" xmlns:cx2="http://schemas.microsoft.com/office/drawing/2015/10/21/chartex" xmlns:cx3="http://schemas.microsoft.com/office/drawing/2016/5/9/chartex" xmlns:cx4="http://schemas.microsoft.com/office/drawing/2016/5/10/chartex" xmlns:cx5="http://schemas.microsoft.com/office/drawing/2016/5/11/chartex" xmlns:cx6="http://schemas.microsoft.com/office/drawing/2016/5/12/chartex" xmlns:cx7="http://schemas.microsoft.com/office/drawing/2016/5/13/chartex" xmlns:cx8="http://schemas.microsoft.com/office/drawing/2016/5/14/chartex" xmlns:mc="http://schemas.openxmlformats.org/markup-compatibility/2006" xmlns:aink="http://schemas.microsoft.com/office/drawing/2016/ink" xmlns:am3d="http://schemas.microsoft.com/office/drawing/2017/model3d" xmlns:o="urn:schemas-microsoft-com:office:office" xmlns:r="http://schemas.openxmlformats.org/officeDocument/2006/relationships" xmlns:m="http://schemas.openxmlformats.org/officeDocument/2006/math" xmlns:v="urn:schemas-microsoft-com:vml" xmlns:wp14="http://schemas.microsoft.com/office/word/2010/wordprocessingDrawing" xmlns:wp="http://schemas.openxmlformats.org/drawingml/2006/wordprocessingDrawing" xmlns:w10="urn:schemas-microsoft-com:office:word" xmlns:w="http://schemas.openxmlformats.org/wordprocessingml/2006/main" xmlns:w14="http://schemas.microsoft.com/office/word/2010/wordml" xmlns:w15="http://schemas.microsoft.com/office/word/2012/wordml" xmlns:w16cex="http://schemas.microsoft.com/office/word/2018/wordml/cex" xmlns:w16cid="http://schemas.microsoft.com/office/word/2016/wordml/cid" xmlns:w16="http://schemas.microsoft.com/office/word/2018/wordml" xmlns:w16se="http://schemas.microsoft.com/office/word/2015/wordml/symex" xmlns:wpg="http://schemas.microsoft.com/office/word/2010/wordprocessingGroup" xmlns:wpi="http://schemas.microsoft.com/office/word/2010/wordprocessingInk" xmlns:wne="http://schemas.microsoft.com/office/word/2006/wordml" xmlns:wps="http://schemas.microsoft.com/office/word/2010/wordprocessingShape" mc:Ignorable="w14 w15 w16se w16cid w16 w16cex wp14">
+<w:document xmlns:wpc="http://schemas.microsoft.com/office/word/2010/wordprocessingCanvas" xmlns:cx="http://schemas.microsoft.com/office/drawing/2014/chartex" xmlns:cx1="http://schemas.microsoft.com/office/drawing/2015/9/8/chartex" xmlns:cx2="http://schemas.microsoft.com/office/drawing/2015/10/21/chartex" xmlns:cx3="http://schemas.microsoft.com/office/drawing/2016/5/9/chartex" xmlns:cx4="http://schemas.microsoft.com/office/drawing/2016/5/10/chartex" xmlns:cx5="http://schemas.microsoft.com/office/drawing/2016/5/11/chartex" xmlns:cx6="http://schemas.microsoft.com/office/drawing/2016/5/12/chartex" xmlns:cx7="http://schemas.microsoft.com/office/drawing/2016/5/13/chartex" xmlns:cx8="http://schemas.microsoft.com/office/drawing/2016/5/14/chartex" xmlns:mc="http://schemas.openxmlformats.org/markup-compatibility/2006" xmlns:aink="http://schemas.microsoft.com/office/drawing/2016/ink" xmlns:am3d="http://schemas.microsoft.com/office/drawing/2017/model3d" xmlns:o="urn:schemas-microsoft-com:office:office" xmlns:r="http://schemas.openxmlformats.org/officeDocument/2006/relationships" xmlns:m="http://schemas.openxmlformats.org/officeDocument/2006/math" xmlns:v="urn:schemas-microsoft-com:vml" xmlns:wp14="http://schemas.microsoft.com/office/word/2010/wordprocessingDrawing" xmlns:wp="http://schemas.openxmlformats.org/drawingml/2006/wordprocessingDrawing" xmlns:w10="urn:schemas-microsoft-com:office:word" xmlns:w="http://schemas.openxmlformats.org/wordprocessingml/2006/main" xmlns:w14="http://schemas.microsoft.com/office/word/2010/wordml" xmlns:w15="http://schemas.microsoft.com/office/word/2012/wordml" xmlns:w16cid="http://schemas.microsoft.com/office/word/2016/wordml/cid" xmlns:w16se="http://schemas.microsoft.com/office/word/2015/wordml/symex" xmlns:wpg="http://schemas.microsoft.com/office/word/2010/wordprocessingGroup" xmlns:wpi="http://schemas.microsoft.com/office/word/2010/wordprocessingInk" xmlns:wne="http://schemas.microsoft.com/office/word/2006/wordml" xmlns:wps="http://schemas.microsoft.com/office/word/2010/wordprocessingShape" mc:Ignorable="w14 w15 w16se w16cid wp14">
   <w:body>
     <w:p>
       <w:pPr>
@@ -3248,6 +3248,11 @@
         </w:numPr>
         <w:spacing w:after="131" w:line="252" w:lineRule="auto"/>
         <w:ind w:right="1291"/>
+        <w:rPr>
+          <w:rFonts w:ascii="Arial Unicode MS" w:eastAsia="Arial Unicode MS" w:hAnsi="Arial Unicode MS" w:cs="Arial Unicode MS"/>
+          <w:sz w:val="20"/>
+          <w:lang w:val="sr-Latn-RS"/>
+        </w:rPr>
       </w:pPr>
       <w:r>
         <w:rPr>
@@ -3276,6 +3281,39 @@
           <w:sz w:val="20"/>
         </w:rPr>
         <w:t>prikazuju informacije o špilu (opisane iznad i prikazane u prototipu)</w:t>
+      </w:r>
+      <w:r>
+        <w:rPr>
+          <w:rFonts w:ascii="Arial Unicode MS" w:eastAsia="Arial Unicode MS" w:hAnsi="Arial Unicode MS" w:cs="Arial Unicode MS"/>
+          <w:sz w:val="20"/>
+        </w:rPr>
+        <w:t xml:space="preserve"> i 3 dugmeta za pokretanje igre sa tim </w:t>
+      </w:r>
+      <w:r>
+        <w:rPr>
+          <w:rFonts w:ascii="Arial Unicode MS" w:eastAsia="Arial Unicode MS" w:hAnsi="Arial Unicode MS" w:cs="Arial Unicode MS"/>
+          <w:sz w:val="20"/>
+          <w:lang w:val="sr-Latn-RS"/>
+        </w:rPr>
+        <w:t>špilom, deljenje špila i čuvanje špila (ovo dugme ne radi ukoliko korisnik nije ulogovan)</w:t>
+      </w:r>
+    </w:p>
+    <w:p>
+      <w:pPr>
+        <w:spacing w:after="0" w:line="240" w:lineRule="auto"/>
+        <w:rPr>
+          <w:rFonts w:ascii="Arial Unicode MS" w:eastAsia="Arial Unicode MS" w:hAnsi="Arial Unicode MS" w:cs="Arial Unicode MS"/>
+          <w:sz w:val="20"/>
+          <w:lang w:val="sr-Latn-RS"/>
+        </w:rPr>
+      </w:pPr>
+      <w:r>
+        <w:rPr>
+          <w:rFonts w:ascii="Arial Unicode MS" w:eastAsia="Arial Unicode MS" w:hAnsi="Arial Unicode MS" w:cs="Arial Unicode MS"/>
+          <w:sz w:val="20"/>
+          <w:lang w:val="sr-Latn-RS"/>
+        </w:rPr>
+        <w:br w:type="page"/>
       </w:r>
     </w:p>
     <w:p>
@@ -3294,6 +3332,7 @@
           <w:i/>
           <w:iCs/>
         </w:rPr>
+        <w:lastRenderedPageBreak/>
         <w:t>Proširenje</w:t>
       </w:r>
       <w:bookmarkEnd w:id="9"/>
@@ -3316,7 +3355,7 @@
           <w:szCs w:val="20"/>
           <w:lang w:val="sr-Latn-RS" w:bidi="ar-SA"/>
         </w:rPr>
-        <w:t xml:space="preserve">2a Korisnik </w:t>
+        <w:t>2</w:t>
       </w:r>
       <w:r>
         <w:rPr>
@@ -3325,7 +3364,7 @@
           <w:szCs w:val="20"/>
           <w:lang w:val="sr-Latn-RS" w:bidi="ar-SA"/>
         </w:rPr>
-        <w:t xml:space="preserve">ukoliko je ulogovan </w:t>
+        <w:t>a</w:t>
       </w:r>
       <w:r>
         <w:rPr>
@@ -3334,7 +3373,43 @@
           <w:szCs w:val="20"/>
           <w:lang w:val="sr-Latn-RS" w:bidi="ar-SA"/>
         </w:rPr>
-        <w:t>može umesto pokretanja igre da samo sačuva špil</w:t>
+        <w:t xml:space="preserve"> Korisnik može da pokrene igru sa špilom pritiskom na dugme </w:t>
+      </w:r>
+      <w:r>
+        <w:rPr>
+          <w:rFonts w:ascii="Arial Unicode MS" w:eastAsia="Arial Unicode MS" w:hAnsi="Arial Unicode MS" w:cs="Arial Unicode MS"/>
+          <w:sz w:val="20"/>
+          <w:szCs w:val="20"/>
+          <w:lang w:val="sr-Latn-RS" w:bidi="ar-SA"/>
+        </w:rPr>
+        <w:t>’</w:t>
+      </w:r>
+      <w:r>
+        <w:rPr>
+          <w:rFonts w:ascii="Arial Unicode MS" w:eastAsia="Arial Unicode MS" w:hAnsi="Arial Unicode MS" w:cs="Arial Unicode MS"/>
+          <w:sz w:val="20"/>
+          <w:szCs w:val="20"/>
+          <w:lang w:val="sr-Latn-RS" w:bidi="ar-SA"/>
+        </w:rPr>
+        <w:t>Play</w:t>
+      </w:r>
+      <w:r>
+        <w:rPr>
+          <w:rFonts w:ascii="Arial Unicode MS" w:eastAsia="Arial Unicode MS" w:hAnsi="Arial Unicode MS" w:cs="Arial Unicode MS"/>
+          <w:sz w:val="20"/>
+          <w:szCs w:val="20"/>
+          <w:lang w:val="sr-Latn-RS" w:bidi="ar-SA"/>
+        </w:rPr>
+        <w:t>’</w:t>
+      </w:r>
+      <w:r>
+        <w:rPr>
+          <w:rFonts w:ascii="Arial Unicode MS" w:eastAsia="Arial Unicode MS" w:hAnsi="Arial Unicode MS" w:cs="Arial Unicode MS"/>
+          <w:sz w:val="20"/>
+          <w:szCs w:val="20"/>
+          <w:lang w:val="sr-Latn-RS" w:bidi="ar-SA"/>
+        </w:rPr>
+        <w:t>.</w:t>
       </w:r>
     </w:p>
     <w:p>
@@ -3365,7 +3440,37 @@
           <w:lang w:val="sr-Latn-RS" w:bidi="ar-SA"/>
         </w:rPr>
         <w:tab/>
-        <w:t>.1 Korisnik klikće dugme ’Save’</w:t>
+        <w:t>.1 Korisnik klikće dugme ’Play’</w:t>
+      </w:r>
+    </w:p>
+    <w:p>
+      <w:pPr>
+        <w:ind w:left="705"/>
+        <w:rPr>
+          <w:rFonts w:ascii="Arial Unicode MS" w:eastAsia="Arial Unicode MS" w:hAnsi="Arial Unicode MS" w:cs="Arial Unicode MS"/>
+          <w:sz w:val="20"/>
+          <w:szCs w:val="20"/>
+          <w:lang w:val="sr-Latn-RS" w:bidi="ar-SA"/>
+        </w:rPr>
+      </w:pPr>
+      <w:r>
+        <w:rPr>
+          <w:rFonts w:ascii="Arial Unicode MS" w:eastAsia="Arial Unicode MS" w:hAnsi="Arial Unicode MS" w:cs="Arial Unicode MS"/>
+          <w:sz w:val="20"/>
+          <w:szCs w:val="20"/>
+          <w:lang w:val="sr-Latn-RS" w:bidi="ar-SA"/>
+        </w:rPr>
+        <w:tab/>
+      </w:r>
+      <w:r>
+        <w:rPr>
+          <w:rFonts w:ascii="Arial Unicode MS" w:eastAsia="Arial Unicode MS" w:hAnsi="Arial Unicode MS" w:cs="Arial Unicode MS"/>
+          <w:sz w:val="20"/>
+          <w:szCs w:val="20"/>
+          <w:lang w:val="sr-Latn-RS" w:bidi="ar-SA"/>
+        </w:rPr>
+        <w:tab/>
+        <w:t>.2 Prelazi se na funkcionalnost pravljenja sobe</w:t>
       </w:r>
     </w:p>
     <w:p>
@@ -3386,8 +3491,7 @@
           <w:szCs w:val="20"/>
           <w:lang w:val="sr-Latn-RS" w:bidi="ar-SA"/>
         </w:rPr>
-        <w:lastRenderedPageBreak/>
-        <w:tab/>
+        <w:t>2</w:t>
       </w:r>
       <w:r>
         <w:rPr>
@@ -3396,8 +3500,7 @@
           <w:szCs w:val="20"/>
           <w:lang w:val="sr-Latn-RS" w:bidi="ar-SA"/>
         </w:rPr>
-        <w:tab/>
-        <w:t xml:space="preserve">.2 </w:t>
+        <w:t>b</w:t>
       </w:r>
       <w:r>
         <w:rPr>
@@ -3406,38 +3509,38 @@
           <w:szCs w:val="20"/>
           <w:lang w:val="sr-Latn-RS" w:bidi="ar-SA"/>
         </w:rPr>
-        <w:t xml:space="preserve">Špil se beleži u sačuvanim špilovima tog igrača </w:t>
-      </w:r>
-    </w:p>
-    <w:p>
-      <w:pPr>
-        <w:ind w:left="1425" w:firstLine="15"/>
+        <w:t xml:space="preserve"> Korisnik </w:t>
+      </w:r>
+      <w:r>
         <w:rPr>
           <w:rFonts w:ascii="Arial Unicode MS" w:eastAsia="Arial Unicode MS" w:hAnsi="Arial Unicode MS" w:cs="Arial Unicode MS"/>
           <w:sz w:val="20"/>
           <w:szCs w:val="20"/>
           <w:lang w:val="sr-Latn-RS" w:bidi="ar-SA"/>
         </w:rPr>
-      </w:pPr>
-      <w:r>
+        <w:t>može da podeli špil pritiskom na dugme ’Share’</w:t>
+      </w:r>
+    </w:p>
+    <w:p>
+      <w:pPr>
+        <w:spacing w:after="0"/>
+        <w:ind w:left="705"/>
         <w:rPr>
           <w:rFonts w:ascii="Arial Unicode MS" w:eastAsia="Arial Unicode MS" w:hAnsi="Arial Unicode MS" w:cs="Arial Unicode MS"/>
           <w:sz w:val="20"/>
           <w:szCs w:val="20"/>
           <w:lang w:val="sr-Latn-RS" w:bidi="ar-SA"/>
         </w:rPr>
-        <w:t>.3 Funkcionalnost se vraća na prvi korak</w:t>
-      </w:r>
-    </w:p>
-    <w:p>
-      <w:pPr>
+      </w:pPr>
+      <w:r>
         <w:rPr>
           <w:rFonts w:ascii="Arial Unicode MS" w:eastAsia="Arial Unicode MS" w:hAnsi="Arial Unicode MS" w:cs="Arial Unicode MS"/>
           <w:sz w:val="20"/>
           <w:szCs w:val="20"/>
           <w:lang w:val="sr-Latn-RS" w:bidi="ar-SA"/>
         </w:rPr>
-      </w:pPr>
+        <w:tab/>
+      </w:r>
       <w:r>
         <w:rPr>
           <w:rFonts w:ascii="Arial Unicode MS" w:eastAsia="Arial Unicode MS" w:hAnsi="Arial Unicode MS" w:cs="Arial Unicode MS"/>
@@ -3446,7 +3549,7 @@
           <w:lang w:val="sr-Latn-RS" w:bidi="ar-SA"/>
         </w:rPr>
         <w:tab/>
-        <w:t xml:space="preserve">2b Korisnik može da pokrene igru sa špilom pritiskom na dugme </w:t>
+        <w:t xml:space="preserve">.1 Korisnik klikće dugme </w:t>
       </w:r>
       <w:r>
         <w:rPr>
@@ -3455,7 +3558,85 @@
           <w:szCs w:val="20"/>
           <w:lang w:val="sr-Latn-RS" w:bidi="ar-SA"/>
         </w:rPr>
-        <w:t>Play</w:t>
+        <w:t>’Share’</w:t>
+      </w:r>
+    </w:p>
+    <w:p>
+      <w:pPr>
+        <w:ind w:left="705"/>
+        <w:rPr>
+          <w:rFonts w:ascii="Arial Unicode MS" w:eastAsia="Arial Unicode MS" w:hAnsi="Arial Unicode MS" w:cs="Arial Unicode MS"/>
+          <w:sz w:val="20"/>
+          <w:szCs w:val="20"/>
+          <w:lang w:val="sr-Latn-RS" w:bidi="ar-SA"/>
+        </w:rPr>
+      </w:pPr>
+      <w:r>
+        <w:rPr>
+          <w:rFonts w:ascii="Arial Unicode MS" w:eastAsia="Arial Unicode MS" w:hAnsi="Arial Unicode MS" w:cs="Arial Unicode MS"/>
+          <w:sz w:val="20"/>
+          <w:szCs w:val="20"/>
+          <w:lang w:val="sr-Latn-RS" w:bidi="ar-SA"/>
+        </w:rPr>
+        <w:tab/>
+      </w:r>
+      <w:r>
+        <w:rPr>
+          <w:rFonts w:ascii="Arial Unicode MS" w:eastAsia="Arial Unicode MS" w:hAnsi="Arial Unicode MS" w:cs="Arial Unicode MS"/>
+          <w:sz w:val="20"/>
+          <w:szCs w:val="20"/>
+          <w:lang w:val="sr-Latn-RS" w:bidi="ar-SA"/>
+        </w:rPr>
+        <w:tab/>
+        <w:t xml:space="preserve">.2 Prelazi se na funkcionalnost </w:t>
+      </w:r>
+      <w:r>
+        <w:rPr>
+          <w:rFonts w:ascii="Arial Unicode MS" w:eastAsia="Arial Unicode MS" w:hAnsi="Arial Unicode MS" w:cs="Arial Unicode MS"/>
+          <w:sz w:val="20"/>
+          <w:szCs w:val="20"/>
+          <w:lang w:val="sr-Latn-RS" w:bidi="ar-SA"/>
+        </w:rPr>
+        <w:t>deljenja špila</w:t>
+      </w:r>
+    </w:p>
+    <w:p>
+      <w:pPr>
+        <w:spacing w:after="0"/>
+        <w:ind w:left="705"/>
+        <w:rPr>
+          <w:rFonts w:ascii="Arial Unicode MS" w:eastAsia="Arial Unicode MS" w:hAnsi="Arial Unicode MS" w:cs="Arial Unicode MS"/>
+          <w:sz w:val="20"/>
+          <w:szCs w:val="20"/>
+          <w:lang w:val="sr-Latn-RS" w:bidi="ar-SA"/>
+        </w:rPr>
+      </w:pPr>
+      <w:r>
+        <w:rPr>
+          <w:rFonts w:ascii="Arial Unicode MS" w:eastAsia="Arial Unicode MS" w:hAnsi="Arial Unicode MS" w:cs="Arial Unicode MS"/>
+          <w:sz w:val="20"/>
+          <w:szCs w:val="20"/>
+          <w:lang w:val="sr-Latn-RS" w:bidi="ar-SA"/>
+        </w:rPr>
+        <w:t xml:space="preserve">2c Korisnik ukoliko je ulogovan može </w:t>
+      </w:r>
+      <w:r>
+        <w:rPr>
+          <w:rFonts w:ascii="Arial Unicode MS" w:eastAsia="Arial Unicode MS" w:hAnsi="Arial Unicode MS" w:cs="Arial Unicode MS"/>
+          <w:sz w:val="20"/>
+          <w:szCs w:val="20"/>
+          <w:lang w:val="sr-Latn-RS" w:bidi="ar-SA"/>
+        </w:rPr>
+        <w:t xml:space="preserve">i </w:t>
+      </w:r>
+      <w:r>
+        <w:rPr>
+          <w:rFonts w:ascii="Arial Unicode MS" w:eastAsia="Arial Unicode MS" w:hAnsi="Arial Unicode MS" w:cs="Arial Unicode MS"/>
+          <w:sz w:val="20"/>
+          <w:szCs w:val="20"/>
+          <w:lang w:val="sr-Latn-RS" w:bidi="ar-SA"/>
+        </w:rPr>
+        <w:t>da</w:t>
       </w:r>
       <w:bookmarkStart w:id="10" w:name="_GoBack"/>
       <w:bookmarkEnd w:id="10"/>
@@ -3466,8 +3647,100 @@
           <w:szCs w:val="20"/>
           <w:lang w:val="sr-Latn-RS" w:bidi="ar-SA"/>
         </w:rPr>
-        <w:t>.</w:t>
-      </w:r>
+        <w:t xml:space="preserve"> sačuva špil</w:t>
+      </w:r>
+    </w:p>
+    <w:p>
+      <w:pPr>
+        <w:spacing w:after="0"/>
+        <w:ind w:left="705"/>
+        <w:rPr>
+          <w:rFonts w:ascii="Arial Unicode MS" w:eastAsia="Arial Unicode MS" w:hAnsi="Arial Unicode MS" w:cs="Arial Unicode MS"/>
+          <w:sz w:val="20"/>
+          <w:szCs w:val="20"/>
+          <w:lang w:val="sr-Latn-RS" w:bidi="ar-SA"/>
+        </w:rPr>
+      </w:pPr>
+      <w:r>
+        <w:rPr>
+          <w:rFonts w:ascii="Arial Unicode MS" w:eastAsia="Arial Unicode MS" w:hAnsi="Arial Unicode MS" w:cs="Arial Unicode MS"/>
+          <w:sz w:val="20"/>
+          <w:szCs w:val="20"/>
+          <w:lang w:val="sr-Latn-RS" w:bidi="ar-SA"/>
+        </w:rPr>
+        <w:tab/>
+      </w:r>
+      <w:r>
+        <w:rPr>
+          <w:rFonts w:ascii="Arial Unicode MS" w:eastAsia="Arial Unicode MS" w:hAnsi="Arial Unicode MS" w:cs="Arial Unicode MS"/>
+          <w:sz w:val="20"/>
+          <w:szCs w:val="20"/>
+          <w:lang w:val="sr-Latn-RS" w:bidi="ar-SA"/>
+        </w:rPr>
+        <w:tab/>
+        <w:t>.1 Korisnik klikće dugme ’Save’</w:t>
+      </w:r>
+    </w:p>
+    <w:p>
+      <w:pPr>
+        <w:spacing w:after="0"/>
+        <w:ind w:left="705"/>
+        <w:rPr>
+          <w:rFonts w:ascii="Arial Unicode MS" w:eastAsia="Arial Unicode MS" w:hAnsi="Arial Unicode MS" w:cs="Arial Unicode MS"/>
+          <w:sz w:val="20"/>
+          <w:szCs w:val="20"/>
+          <w:lang w:val="sr-Latn-RS" w:bidi="ar-SA"/>
+        </w:rPr>
+      </w:pPr>
+      <w:r>
+        <w:rPr>
+          <w:rFonts w:ascii="Arial Unicode MS" w:eastAsia="Arial Unicode MS" w:hAnsi="Arial Unicode MS" w:cs="Arial Unicode MS"/>
+          <w:sz w:val="20"/>
+          <w:szCs w:val="20"/>
+          <w:lang w:val="sr-Latn-RS" w:bidi="ar-SA"/>
+        </w:rPr>
+        <w:tab/>
+      </w:r>
+      <w:r>
+        <w:rPr>
+          <w:rFonts w:ascii="Arial Unicode MS" w:eastAsia="Arial Unicode MS" w:hAnsi="Arial Unicode MS" w:cs="Arial Unicode MS"/>
+          <w:sz w:val="20"/>
+          <w:szCs w:val="20"/>
+          <w:lang w:val="sr-Latn-RS" w:bidi="ar-SA"/>
+        </w:rPr>
+        <w:tab/>
+        <w:t xml:space="preserve">.2 Špil se beleži u sačuvanim špilovima tog igrača </w:t>
+      </w:r>
+    </w:p>
+    <w:p>
+      <w:pPr>
+        <w:ind w:left="1425" w:firstLine="15"/>
+        <w:rPr>
+          <w:rFonts w:ascii="Arial Unicode MS" w:eastAsia="Arial Unicode MS" w:hAnsi="Arial Unicode MS" w:cs="Arial Unicode MS"/>
+          <w:sz w:val="20"/>
+          <w:szCs w:val="20"/>
+          <w:lang w:val="sr-Latn-RS" w:bidi="ar-SA"/>
+        </w:rPr>
+      </w:pPr>
+      <w:r>
+        <w:rPr>
+          <w:rFonts w:ascii="Arial Unicode MS" w:eastAsia="Arial Unicode MS" w:hAnsi="Arial Unicode MS" w:cs="Arial Unicode MS"/>
+          <w:sz w:val="20"/>
+          <w:szCs w:val="20"/>
+          <w:lang w:val="sr-Latn-RS" w:bidi="ar-SA"/>
+        </w:rPr>
+        <w:t>.3 Funkcionalnost se vraća na prvi korak</w:t>
+      </w:r>
+    </w:p>
+    <w:p>
+      <w:pPr>
+        <w:rPr>
+          <w:rFonts w:ascii="Arial Unicode MS" w:eastAsia="Arial Unicode MS" w:hAnsi="Arial Unicode MS" w:cs="Arial Unicode MS"/>
+          <w:sz w:val="20"/>
+          <w:szCs w:val="20"/>
+          <w:lang w:val="sr-Latn-RS" w:bidi="ar-SA"/>
+        </w:rPr>
+      </w:pPr>
     </w:p>
     <w:p>
       <w:pPr>
@@ -3613,7 +3886,7 @@
 </file>
 
 <file path=word/numbering.xml><?xml version="1.0" encoding="utf-8"?>
-<w:numbering xmlns:wpc="http://schemas.microsoft.com/office/word/2010/wordprocessingCanvas" xmlns:cx="http://schemas.microsoft.com/office/drawing/2014/chartex" xmlns:cx1="http://schemas.microsoft.com/office/drawing/2015/9/8/chartex" xmlns:cx2="http://schemas.microsoft.com/office/drawing/2015/10/21/chartex" xmlns:cx3="http://schemas.microsoft.com/office/drawing/2016/5/9/chartex" xmlns:cx4="http://schemas.microsoft.com/office/drawing/2016/5/10/chartex" xmlns:cx5="http://schemas.microsoft.com/office/drawing/2016/5/11/chartex" xmlns:cx6="http://schemas.microsoft.com/office/drawing/2016/5/12/chartex" xmlns:cx7="http://schemas.microsoft.com/office/drawing/2016/5/13/chartex" xmlns:cx8="http://schemas.microsoft.com/office/drawing/2016/5/14/chartex" xmlns:mc="http://schemas.openxmlformats.org/markup-compatibility/2006" xmlns:aink="http://schemas.microsoft.com/office/drawing/2016/ink" xmlns:am3d="http://schemas.microsoft.com/office/drawing/2017/model3d" xmlns:o="urn:schemas-microsoft-com:office:office" xmlns:r="http://schemas.openxmlformats.org/officeDocument/2006/relationships" xmlns:m="http://schemas.openxmlformats.org/officeDocument/2006/math" xmlns:v="urn:schemas-microsoft-com:vml" xmlns:wp14="http://schemas.microsoft.com/office/word/2010/wordprocessingDrawing" xmlns:wp="http://schemas.openxmlformats.org/drawingml/2006/wordprocessingDrawing" xmlns:w10="urn:schemas-microsoft-com:office:word" xmlns:w="http://schemas.openxmlformats.org/wordprocessingml/2006/main" xmlns:w14="http://schemas.microsoft.com/office/word/2010/wordml" xmlns:w15="http://schemas.microsoft.com/office/word/2012/wordml" xmlns:w16cex="http://schemas.microsoft.com/office/word/2018/wordml/cex" xmlns:w16cid="http://schemas.microsoft.com/office/word/2016/wordml/cid" xmlns:w16="http://schemas.microsoft.com/office/word/2018/wordml" xmlns:w16se="http://schemas.microsoft.com/office/word/2015/wordml/symex" xmlns:wpg="http://schemas.microsoft.com/office/word/2010/wordprocessingGroup" xmlns:wpi="http://schemas.microsoft.com/office/word/2010/wordprocessingInk" xmlns:wne="http://schemas.microsoft.com/office/word/2006/wordml" xmlns:wps="http://schemas.microsoft.com/office/word/2010/wordprocessingShape" mc:Ignorable="w14 w15 w16se w16cid w16 w16cex wp14">
+<w:numbering xmlns:wpc="http://schemas.microsoft.com/office/word/2010/wordprocessingCanvas" xmlns:cx="http://schemas.microsoft.com/office/drawing/2014/chartex" xmlns:cx1="http://schemas.microsoft.com/office/drawing/2015/9/8/chartex" xmlns:cx2="http://schemas.microsoft.com/office/drawing/2015/10/21/chartex" xmlns:cx3="http://schemas.microsoft.com/office/drawing/2016/5/9/chartex" xmlns:cx4="http://schemas.microsoft.com/office/drawing/2016/5/10/chartex" xmlns:cx5="http://schemas.microsoft.com/office/drawing/2016/5/11/chartex" xmlns:cx6="http://schemas.microsoft.com/office/drawing/2016/5/12/chartex" xmlns:cx7="http://schemas.microsoft.com/office/drawing/2016/5/13/chartex" xmlns:cx8="http://schemas.microsoft.com/office/drawing/2016/5/14/chartex" xmlns:mc="http://schemas.openxmlformats.org/markup-compatibility/2006" xmlns:aink="http://schemas.microsoft.com/office/drawing/2016/ink" xmlns:am3d="http://schemas.microsoft.com/office/drawing/2017/model3d" xmlns:o="urn:schemas-microsoft-com:office:office" xmlns:r="http://schemas.openxmlformats.org/officeDocument/2006/relationships" xmlns:m="http://schemas.openxmlformats.org/officeDocument/2006/math" xmlns:v="urn:schemas-microsoft-com:vml" xmlns:wp14="http://schemas.microsoft.com/office/word/2010/wordprocessingDrawing" xmlns:wp="http://schemas.openxmlformats.org/drawingml/2006/wordprocessingDrawing" xmlns:w10="urn:schemas-microsoft-com:office:word" xmlns:w="http://schemas.openxmlformats.org/wordprocessingml/2006/main" xmlns:w14="http://schemas.microsoft.com/office/word/2010/wordml" xmlns:w15="http://schemas.microsoft.com/office/word/2012/wordml" xmlns:w16cid="http://schemas.microsoft.com/office/word/2016/wordml/cid" xmlns:w16se="http://schemas.microsoft.com/office/word/2015/wordml/symex" xmlns:wpg="http://schemas.microsoft.com/office/word/2010/wordprocessingGroup" xmlns:wpi="http://schemas.microsoft.com/office/word/2010/wordprocessingInk" xmlns:wne="http://schemas.microsoft.com/office/word/2006/wordml" xmlns:wps="http://schemas.microsoft.com/office/word/2010/wordprocessingShape" mc:Ignorable="w14 w15 w16se w16cid wp14">
   <w:abstractNum w:abstractNumId="0" w15:restartNumberingAfterBreak="0">
     <w:nsid w:val="0F7E0BC5"/>
     <w:multiLevelType w:val="multilevel"/>
@@ -4663,7 +4936,7 @@
 </file>
 
 <file path=word/styles.xml><?xml version="1.0" encoding="utf-8"?>
-<w:styles xmlns:mc="http://schemas.openxmlformats.org/markup-compatibility/2006" xmlns:r="http://schemas.openxmlformats.org/officeDocument/2006/relationships" xmlns:w="http://schemas.openxmlformats.org/wordprocessingml/2006/main" xmlns:w14="http://schemas.microsoft.com/office/word/2010/wordml" xmlns:w15="http://schemas.microsoft.com/office/word/2012/wordml" xmlns:w16cex="http://schemas.microsoft.com/office/word/2018/wordml/cex" xmlns:w16cid="http://schemas.microsoft.com/office/word/2016/wordml/cid" xmlns:w16="http://schemas.microsoft.com/office/word/2018/wordml" xmlns:w16se="http://schemas.microsoft.com/office/word/2015/wordml/symex" mc:Ignorable="w14 w15 w16se w16cid w16 w16cex">
+<w:styles xmlns:mc="http://schemas.openxmlformats.org/markup-compatibility/2006" xmlns:r="http://schemas.openxmlformats.org/officeDocument/2006/relationships" xmlns:w="http://schemas.openxmlformats.org/wordprocessingml/2006/main" xmlns:w14="http://schemas.microsoft.com/office/word/2010/wordml" xmlns:w15="http://schemas.microsoft.com/office/word/2012/wordml" xmlns:w16cid="http://schemas.microsoft.com/office/word/2016/wordml/cid" xmlns:w16se="http://schemas.microsoft.com/office/word/2015/wordml/symex" mc:Ignorable="w14 w15 w16se w16cid">
   <w:docDefaults>
     <w:rPrDefault>
       <w:rPr>

</xml_diff>